<commit_message>
fix equation output and delete duplicate section in HESI report.
</commit_message>
<xml_diff>
--- a/inst/extdata/pbpk_reporting_template.docx
+++ b/inst/extdata/pbpk_reporting_template.docx
@@ -1,6 +1,6 @@
 
 <file path=word/document.xml><?xml version="1.0" encoding="utf-8"?>
-<w:document xmlns:wpc="http://schemas.microsoft.com/office/word/2010/wordprocessingCanvas" xmlns:cx="http://schemas.microsoft.com/office/drawing/2014/chartex" xmlns:cx1="http://schemas.microsoft.com/office/drawing/2015/9/8/chartex" xmlns:cx2="http://schemas.microsoft.com/office/drawing/2015/10/21/chartex" xmlns:cx3="http://schemas.microsoft.com/office/drawing/2016/5/9/chartex" xmlns:cx4="http://schemas.microsoft.com/office/drawing/2016/5/10/chartex" xmlns:cx5="http://schemas.microsoft.com/office/drawing/2016/5/11/chartex" xmlns:cx6="http://schemas.microsoft.com/office/drawing/2016/5/12/chartex" xmlns:cx7="http://schemas.microsoft.com/office/drawing/2016/5/13/chartex" xmlns:cx8="http://schemas.microsoft.com/office/drawing/2016/5/14/chartex" xmlns:mc="http://schemas.openxmlformats.org/markup-compatibility/2006" xmlns:aink="http://schemas.microsoft.com/office/drawing/2016/ink" xmlns:am3d="http://schemas.microsoft.com/office/drawing/2017/model3d" xmlns:o="urn:schemas-microsoft-com:office:office" xmlns:r="http://schemas.openxmlformats.org/officeDocument/2006/relationships" xmlns:m="http://schemas.openxmlformats.org/officeDocument/2006/math" xmlns:v="urn:schemas-microsoft-com:vml" xmlns:wp14="http://schemas.microsoft.com/office/word/2010/wordprocessingDrawing" xmlns:wp="http://schemas.openxmlformats.org/drawingml/2006/wordprocessingDrawing" xmlns:w10="urn:schemas-microsoft-com:office:word" xmlns:w="http://schemas.openxmlformats.org/wordprocessingml/2006/main" xmlns:w14="http://schemas.microsoft.com/office/word/2010/wordml" xmlns:w15="http://schemas.microsoft.com/office/word/2012/wordml" xmlns:w16cex="http://schemas.microsoft.com/office/word/2018/wordml/cex" xmlns:w16cid="http://schemas.microsoft.com/office/word/2016/wordml/cid" xmlns:w16="http://schemas.microsoft.com/office/word/2018/wordml" xmlns:w16se="http://schemas.microsoft.com/office/word/2015/wordml/symex" xmlns:wpg="http://schemas.microsoft.com/office/word/2010/wordprocessingGroup" xmlns:wpi="http://schemas.microsoft.com/office/word/2010/wordprocessingInk" xmlns:wne="http://schemas.microsoft.com/office/word/2006/wordml" xmlns:wps="http://schemas.microsoft.com/office/word/2010/wordprocessingShape" mc:Ignorable="w14 w15 w16se w16cid w16 w16cex wp14">
+<w:document xmlns:wpc="http://schemas.microsoft.com/office/word/2010/wordprocessingCanvas" xmlns:cx="http://schemas.microsoft.com/office/drawing/2014/chartex" xmlns:cx1="http://schemas.microsoft.com/office/drawing/2015/9/8/chartex" xmlns:cx2="http://schemas.microsoft.com/office/drawing/2015/10/21/chartex" xmlns:cx3="http://schemas.microsoft.com/office/drawing/2016/5/9/chartex" xmlns:cx4="http://schemas.microsoft.com/office/drawing/2016/5/10/chartex" xmlns:cx5="http://schemas.microsoft.com/office/drawing/2016/5/11/chartex" xmlns:cx6="http://schemas.microsoft.com/office/drawing/2016/5/12/chartex" xmlns:cx7="http://schemas.microsoft.com/office/drawing/2016/5/13/chartex" xmlns:cx8="http://schemas.microsoft.com/office/drawing/2016/5/14/chartex" xmlns:mc="http://schemas.openxmlformats.org/markup-compatibility/2006" xmlns:aink="http://schemas.microsoft.com/office/drawing/2016/ink" xmlns:am3d="http://schemas.microsoft.com/office/drawing/2017/model3d" xmlns:o="urn:schemas-microsoft-com:office:office" xmlns:r="http://schemas.openxmlformats.org/officeDocument/2006/relationships" xmlns:m="http://schemas.openxmlformats.org/officeDocument/2006/math" xmlns:v="urn:schemas-microsoft-com:vml" xmlns:wp14="http://schemas.microsoft.com/office/word/2010/wordprocessingDrawing" xmlns:wp="http://schemas.openxmlformats.org/drawingml/2006/wordprocessingDrawing" xmlns:w10="urn:schemas-microsoft-com:office:word" xmlns:w="http://schemas.openxmlformats.org/wordprocessingml/2006/main" xmlns:w14="http://schemas.microsoft.com/office/word/2010/wordml" xmlns:w15="http://schemas.microsoft.com/office/word/2012/wordml" xmlns:w16cid="http://schemas.microsoft.com/office/word/2016/wordml/cid" xmlns:w16se="http://schemas.microsoft.com/office/word/2015/wordml/symex" xmlns:wpg="http://schemas.microsoft.com/office/word/2010/wordprocessingGroup" xmlns:wpi="http://schemas.microsoft.com/office/word/2010/wordprocessingInk" xmlns:wne="http://schemas.microsoft.com/office/word/2006/wordml" xmlns:wps="http://schemas.microsoft.com/office/word/2010/wordprocessingShape" mc:Ignorable="w14 w15 w16se w16cid wp14">
   <w:body>
     <w:p>
       <w:pPr>
@@ -131,6 +131,8 @@
       <w:pPr>
         <w:pStyle w:val="Heading2"/>
       </w:pPr>
+      <w:bookmarkStart w:id="0" w:name="_GoBack"/>
+      <w:bookmarkEnd w:id="0"/>
       <w:r>
         <w:t>Model Simulations</w:t>
       </w:r>
@@ -145,7 +147,7 @@
         <w:pStyle w:val="Heading2"/>
       </w:pPr>
       <w:r>
-        <w:t>Model Simulations</w:t>
+        <w:t>Software</w:t>
       </w:r>
     </w:p>
     <w:p>
@@ -155,10 +157,23 @@
     </w:p>
     <w:p>
       <w:pPr>
+        <w:pStyle w:val="Heading1"/>
+      </w:pPr>
+      <w:r>
+        <w:t>Modeling Results</w:t>
+      </w:r>
+    </w:p>
+    <w:p>
+      <w:r>
+        <w:t>Programmatic</w:t>
+      </w:r>
+    </w:p>
+    <w:p>
+      <w:pPr>
         <w:pStyle w:val="Heading2"/>
       </w:pPr>
       <w:r>
-        <w:t>Software</w:t>
+        <w:t>Model Evaluation</w:t>
       </w:r>
     </w:p>
     <w:p>
@@ -168,10 +183,10 @@
     </w:p>
     <w:p>
       <w:pPr>
-        <w:pStyle w:val="Heading1"/>
-      </w:pPr>
-      <w:r>
-        <w:t>Modeling Results</w:t>
+        <w:pStyle w:val="Heading2"/>
+      </w:pPr>
+      <w:r>
+        <w:t>Variability Analyses</w:t>
       </w:r>
     </w:p>
     <w:p>
@@ -184,33 +199,7 @@
         <w:pStyle w:val="Heading2"/>
       </w:pPr>
       <w:r>
-        <w:t>Model Evaluation</w:t>
-      </w:r>
-    </w:p>
-    <w:p>
-      <w:r>
-        <w:t>Programmatic</w:t>
-      </w:r>
-    </w:p>
-    <w:p>
-      <w:pPr>
-        <w:pStyle w:val="Heading2"/>
-      </w:pPr>
-      <w:r>
         <w:lastRenderedPageBreak/>
-        <w:t>Variability Analyses</w:t>
-      </w:r>
-    </w:p>
-    <w:p>
-      <w:r>
-        <w:t>Programmatic</w:t>
-      </w:r>
-    </w:p>
-    <w:p>
-      <w:pPr>
-        <w:pStyle w:val="Heading2"/>
-      </w:pPr>
-      <w:r>
         <w:t>Model Applicability</w:t>
       </w:r>
     </w:p>
@@ -281,7 +270,7 @@
 </file>
 
 <file path=word/endnotes.xml><?xml version="1.0" encoding="utf-8"?>
-<w:endnotes xmlns:wpc="http://schemas.microsoft.com/office/word/2010/wordprocessingCanvas" xmlns:cx="http://schemas.microsoft.com/office/drawing/2014/chartex" xmlns:cx1="http://schemas.microsoft.com/office/drawing/2015/9/8/chartex" xmlns:cx2="http://schemas.microsoft.com/office/drawing/2015/10/21/chartex" xmlns:cx3="http://schemas.microsoft.com/office/drawing/2016/5/9/chartex" xmlns:cx4="http://schemas.microsoft.com/office/drawing/2016/5/10/chartex" xmlns:cx5="http://schemas.microsoft.com/office/drawing/2016/5/11/chartex" xmlns:cx6="http://schemas.microsoft.com/office/drawing/2016/5/12/chartex" xmlns:cx7="http://schemas.microsoft.com/office/drawing/2016/5/13/chartex" xmlns:cx8="http://schemas.microsoft.com/office/drawing/2016/5/14/chartex" xmlns:mc="http://schemas.openxmlformats.org/markup-compatibility/2006" xmlns:aink="http://schemas.microsoft.com/office/drawing/2016/ink" xmlns:am3d="http://schemas.microsoft.com/office/drawing/2017/model3d" xmlns:o="urn:schemas-microsoft-com:office:office" xmlns:r="http://schemas.openxmlformats.org/officeDocument/2006/relationships" xmlns:m="http://schemas.openxmlformats.org/officeDocument/2006/math" xmlns:v="urn:schemas-microsoft-com:vml" xmlns:wp14="http://schemas.microsoft.com/office/word/2010/wordprocessingDrawing" xmlns:wp="http://schemas.openxmlformats.org/drawingml/2006/wordprocessingDrawing" xmlns:w10="urn:schemas-microsoft-com:office:word" xmlns:w="http://schemas.openxmlformats.org/wordprocessingml/2006/main" xmlns:w14="http://schemas.microsoft.com/office/word/2010/wordml" xmlns:w15="http://schemas.microsoft.com/office/word/2012/wordml" xmlns:w16cex="http://schemas.microsoft.com/office/word/2018/wordml/cex" xmlns:w16cid="http://schemas.microsoft.com/office/word/2016/wordml/cid" xmlns:w16="http://schemas.microsoft.com/office/word/2018/wordml" xmlns:w16se="http://schemas.microsoft.com/office/word/2015/wordml/symex" xmlns:wpg="http://schemas.microsoft.com/office/word/2010/wordprocessingGroup" xmlns:wpi="http://schemas.microsoft.com/office/word/2010/wordprocessingInk" xmlns:wne="http://schemas.microsoft.com/office/word/2006/wordml" xmlns:wps="http://schemas.microsoft.com/office/word/2010/wordprocessingShape" mc:Ignorable="w14 w15 w16se w16cid w16 w16cex wp14">
+<w:endnotes xmlns:wpc="http://schemas.microsoft.com/office/word/2010/wordprocessingCanvas" xmlns:cx="http://schemas.microsoft.com/office/drawing/2014/chartex" xmlns:cx1="http://schemas.microsoft.com/office/drawing/2015/9/8/chartex" xmlns:cx2="http://schemas.microsoft.com/office/drawing/2015/10/21/chartex" xmlns:cx3="http://schemas.microsoft.com/office/drawing/2016/5/9/chartex" xmlns:cx4="http://schemas.microsoft.com/office/drawing/2016/5/10/chartex" xmlns:cx5="http://schemas.microsoft.com/office/drawing/2016/5/11/chartex" xmlns:cx6="http://schemas.microsoft.com/office/drawing/2016/5/12/chartex" xmlns:cx7="http://schemas.microsoft.com/office/drawing/2016/5/13/chartex" xmlns:cx8="http://schemas.microsoft.com/office/drawing/2016/5/14/chartex" xmlns:mc="http://schemas.openxmlformats.org/markup-compatibility/2006" xmlns:aink="http://schemas.microsoft.com/office/drawing/2016/ink" xmlns:am3d="http://schemas.microsoft.com/office/drawing/2017/model3d" xmlns:o="urn:schemas-microsoft-com:office:office" xmlns:r="http://schemas.openxmlformats.org/officeDocument/2006/relationships" xmlns:m="http://schemas.openxmlformats.org/officeDocument/2006/math" xmlns:v="urn:schemas-microsoft-com:vml" xmlns:wp14="http://schemas.microsoft.com/office/word/2010/wordprocessingDrawing" xmlns:wp="http://schemas.openxmlformats.org/drawingml/2006/wordprocessingDrawing" xmlns:w10="urn:schemas-microsoft-com:office:word" xmlns:w="http://schemas.openxmlformats.org/wordprocessingml/2006/main" xmlns:w14="http://schemas.microsoft.com/office/word/2010/wordml" xmlns:w15="http://schemas.microsoft.com/office/word/2012/wordml" xmlns:w16cid="http://schemas.microsoft.com/office/word/2016/wordml/cid" xmlns:w16se="http://schemas.microsoft.com/office/word/2015/wordml/symex" xmlns:wpg="http://schemas.microsoft.com/office/word/2010/wordprocessingGroup" xmlns:wpi="http://schemas.microsoft.com/office/word/2010/wordprocessingInk" xmlns:wne="http://schemas.microsoft.com/office/word/2006/wordml" xmlns:wps="http://schemas.microsoft.com/office/word/2010/wordprocessingShape" mc:Ignorable="w14 w15 w16se w16cid wp14">
   <w:endnote w:type="separator" w:id="-1">
     <w:p>
       <w:r>
@@ -300,7 +289,7 @@
 </file>
 
 <file path=word/footer1.xml><?xml version="1.0" encoding="utf-8"?>
-<w:ftr xmlns:wpc="http://schemas.microsoft.com/office/word/2010/wordprocessingCanvas" xmlns:cx="http://schemas.microsoft.com/office/drawing/2014/chartex" xmlns:cx1="http://schemas.microsoft.com/office/drawing/2015/9/8/chartex" xmlns:cx2="http://schemas.microsoft.com/office/drawing/2015/10/21/chartex" xmlns:cx3="http://schemas.microsoft.com/office/drawing/2016/5/9/chartex" xmlns:cx4="http://schemas.microsoft.com/office/drawing/2016/5/10/chartex" xmlns:cx5="http://schemas.microsoft.com/office/drawing/2016/5/11/chartex" xmlns:cx6="http://schemas.microsoft.com/office/drawing/2016/5/12/chartex" xmlns:cx7="http://schemas.microsoft.com/office/drawing/2016/5/13/chartex" xmlns:cx8="http://schemas.microsoft.com/office/drawing/2016/5/14/chartex" xmlns:mc="http://schemas.openxmlformats.org/markup-compatibility/2006" xmlns:aink="http://schemas.microsoft.com/office/drawing/2016/ink" xmlns:am3d="http://schemas.microsoft.com/office/drawing/2017/model3d" xmlns:o="urn:schemas-microsoft-com:office:office" xmlns:r="http://schemas.openxmlformats.org/officeDocument/2006/relationships" xmlns:m="http://schemas.openxmlformats.org/officeDocument/2006/math" xmlns:v="urn:schemas-microsoft-com:vml" xmlns:wp14="http://schemas.microsoft.com/office/word/2010/wordprocessingDrawing" xmlns:wp="http://schemas.openxmlformats.org/drawingml/2006/wordprocessingDrawing" xmlns:w10="urn:schemas-microsoft-com:office:word" xmlns:w="http://schemas.openxmlformats.org/wordprocessingml/2006/main" xmlns:w14="http://schemas.microsoft.com/office/word/2010/wordml" xmlns:w15="http://schemas.microsoft.com/office/word/2012/wordml" xmlns:w16cex="http://schemas.microsoft.com/office/word/2018/wordml/cex" xmlns:w16cid="http://schemas.microsoft.com/office/word/2016/wordml/cid" xmlns:w16="http://schemas.microsoft.com/office/word/2018/wordml" xmlns:w16se="http://schemas.microsoft.com/office/word/2015/wordml/symex" xmlns:wpg="http://schemas.microsoft.com/office/word/2010/wordprocessingGroup" xmlns:wpi="http://schemas.microsoft.com/office/word/2010/wordprocessingInk" xmlns:wne="http://schemas.microsoft.com/office/word/2006/wordml" xmlns:wps="http://schemas.microsoft.com/office/word/2010/wordprocessingShape" mc:Ignorable="w14 w15 w16se w16cid w16 w16cex wp14">
+<w:ftr xmlns:wpc="http://schemas.microsoft.com/office/word/2010/wordprocessingCanvas" xmlns:cx="http://schemas.microsoft.com/office/drawing/2014/chartex" xmlns:cx1="http://schemas.microsoft.com/office/drawing/2015/9/8/chartex" xmlns:cx2="http://schemas.microsoft.com/office/drawing/2015/10/21/chartex" xmlns:cx3="http://schemas.microsoft.com/office/drawing/2016/5/9/chartex" xmlns:cx4="http://schemas.microsoft.com/office/drawing/2016/5/10/chartex" xmlns:cx5="http://schemas.microsoft.com/office/drawing/2016/5/11/chartex" xmlns:cx6="http://schemas.microsoft.com/office/drawing/2016/5/12/chartex" xmlns:cx7="http://schemas.microsoft.com/office/drawing/2016/5/13/chartex" xmlns:cx8="http://schemas.microsoft.com/office/drawing/2016/5/14/chartex" xmlns:mc="http://schemas.openxmlformats.org/markup-compatibility/2006" xmlns:aink="http://schemas.microsoft.com/office/drawing/2016/ink" xmlns:am3d="http://schemas.microsoft.com/office/drawing/2017/model3d" xmlns:o="urn:schemas-microsoft-com:office:office" xmlns:r="http://schemas.openxmlformats.org/officeDocument/2006/relationships" xmlns:m="http://schemas.openxmlformats.org/officeDocument/2006/math" xmlns:v="urn:schemas-microsoft-com:vml" xmlns:wp14="http://schemas.microsoft.com/office/word/2010/wordprocessingDrawing" xmlns:wp="http://schemas.openxmlformats.org/drawingml/2006/wordprocessingDrawing" xmlns:w10="urn:schemas-microsoft-com:office:word" xmlns:w="http://schemas.openxmlformats.org/wordprocessingml/2006/main" xmlns:w14="http://schemas.microsoft.com/office/word/2010/wordml" xmlns:w15="http://schemas.microsoft.com/office/word/2012/wordml" xmlns:w16cid="http://schemas.microsoft.com/office/word/2016/wordml/cid" xmlns:w16se="http://schemas.microsoft.com/office/word/2015/wordml/symex" xmlns:wpg="http://schemas.microsoft.com/office/word/2010/wordprocessingGroup" xmlns:wpi="http://schemas.microsoft.com/office/word/2010/wordprocessingInk" xmlns:wne="http://schemas.microsoft.com/office/word/2006/wordml" xmlns:wps="http://schemas.microsoft.com/office/word/2010/wordprocessingShape" mc:Ignorable="w14 w15 w16se w16cid wp14">
   <w:p>
     <w:pPr>
       <w:pStyle w:val="Footer"/>
@@ -341,7 +330,7 @@
 </file>
 
 <file path=word/footnotes.xml><?xml version="1.0" encoding="utf-8"?>
-<w:footnotes xmlns:wpc="http://schemas.microsoft.com/office/word/2010/wordprocessingCanvas" xmlns:cx="http://schemas.microsoft.com/office/drawing/2014/chartex" xmlns:cx1="http://schemas.microsoft.com/office/drawing/2015/9/8/chartex" xmlns:cx2="http://schemas.microsoft.com/office/drawing/2015/10/21/chartex" xmlns:cx3="http://schemas.microsoft.com/office/drawing/2016/5/9/chartex" xmlns:cx4="http://schemas.microsoft.com/office/drawing/2016/5/10/chartex" xmlns:cx5="http://schemas.microsoft.com/office/drawing/2016/5/11/chartex" xmlns:cx6="http://schemas.microsoft.com/office/drawing/2016/5/12/chartex" xmlns:cx7="http://schemas.microsoft.com/office/drawing/2016/5/13/chartex" xmlns:cx8="http://schemas.microsoft.com/office/drawing/2016/5/14/chartex" xmlns:mc="http://schemas.openxmlformats.org/markup-compatibility/2006" xmlns:aink="http://schemas.microsoft.com/office/drawing/2016/ink" xmlns:am3d="http://schemas.microsoft.com/office/drawing/2017/model3d" xmlns:o="urn:schemas-microsoft-com:office:office" xmlns:r="http://schemas.openxmlformats.org/officeDocument/2006/relationships" xmlns:m="http://schemas.openxmlformats.org/officeDocument/2006/math" xmlns:v="urn:schemas-microsoft-com:vml" xmlns:wp14="http://schemas.microsoft.com/office/word/2010/wordprocessingDrawing" xmlns:wp="http://schemas.openxmlformats.org/drawingml/2006/wordprocessingDrawing" xmlns:w10="urn:schemas-microsoft-com:office:word" xmlns:w="http://schemas.openxmlformats.org/wordprocessingml/2006/main" xmlns:w14="http://schemas.microsoft.com/office/word/2010/wordml" xmlns:w15="http://schemas.microsoft.com/office/word/2012/wordml" xmlns:w16cex="http://schemas.microsoft.com/office/word/2018/wordml/cex" xmlns:w16cid="http://schemas.microsoft.com/office/word/2016/wordml/cid" xmlns:w16="http://schemas.microsoft.com/office/word/2018/wordml" xmlns:w16se="http://schemas.microsoft.com/office/word/2015/wordml/symex" xmlns:wpg="http://schemas.microsoft.com/office/word/2010/wordprocessingGroup" xmlns:wpi="http://schemas.microsoft.com/office/word/2010/wordprocessingInk" xmlns:wne="http://schemas.microsoft.com/office/word/2006/wordml" xmlns:wps="http://schemas.microsoft.com/office/word/2010/wordprocessingShape" mc:Ignorable="w14 w15 w16se w16cid w16 w16cex wp14">
+<w:footnotes xmlns:wpc="http://schemas.microsoft.com/office/word/2010/wordprocessingCanvas" xmlns:cx="http://schemas.microsoft.com/office/drawing/2014/chartex" xmlns:cx1="http://schemas.microsoft.com/office/drawing/2015/9/8/chartex" xmlns:cx2="http://schemas.microsoft.com/office/drawing/2015/10/21/chartex" xmlns:cx3="http://schemas.microsoft.com/office/drawing/2016/5/9/chartex" xmlns:cx4="http://schemas.microsoft.com/office/drawing/2016/5/10/chartex" xmlns:cx5="http://schemas.microsoft.com/office/drawing/2016/5/11/chartex" xmlns:cx6="http://schemas.microsoft.com/office/drawing/2016/5/12/chartex" xmlns:cx7="http://schemas.microsoft.com/office/drawing/2016/5/13/chartex" xmlns:cx8="http://schemas.microsoft.com/office/drawing/2016/5/14/chartex" xmlns:mc="http://schemas.openxmlformats.org/markup-compatibility/2006" xmlns:aink="http://schemas.microsoft.com/office/drawing/2016/ink" xmlns:am3d="http://schemas.microsoft.com/office/drawing/2017/model3d" xmlns:o="urn:schemas-microsoft-com:office:office" xmlns:r="http://schemas.openxmlformats.org/officeDocument/2006/relationships" xmlns:m="http://schemas.openxmlformats.org/officeDocument/2006/math" xmlns:v="urn:schemas-microsoft-com:vml" xmlns:wp14="http://schemas.microsoft.com/office/word/2010/wordprocessingDrawing" xmlns:wp="http://schemas.openxmlformats.org/drawingml/2006/wordprocessingDrawing" xmlns:w10="urn:schemas-microsoft-com:office:word" xmlns:w="http://schemas.openxmlformats.org/wordprocessingml/2006/main" xmlns:w14="http://schemas.microsoft.com/office/word/2010/wordml" xmlns:w15="http://schemas.microsoft.com/office/word/2012/wordml" xmlns:w16cid="http://schemas.microsoft.com/office/word/2016/wordml/cid" xmlns:w16se="http://schemas.microsoft.com/office/word/2015/wordml/symex" xmlns:wpg="http://schemas.microsoft.com/office/word/2010/wordprocessingGroup" xmlns:wpi="http://schemas.microsoft.com/office/word/2010/wordprocessingInk" xmlns:wne="http://schemas.microsoft.com/office/word/2006/wordml" xmlns:wps="http://schemas.microsoft.com/office/word/2010/wordprocessingShape" mc:Ignorable="w14 w15 w16se w16cid wp14">
   <w:footnote w:type="separator" w:id="-1">
     <w:p>
       <w:r>
@@ -360,7 +349,7 @@
 </file>
 
 <file path=word/header1.xml><?xml version="1.0" encoding="utf-8"?>
-<w:hdr xmlns:wpc="http://schemas.microsoft.com/office/word/2010/wordprocessingCanvas" xmlns:cx="http://schemas.microsoft.com/office/drawing/2014/chartex" xmlns:cx1="http://schemas.microsoft.com/office/drawing/2015/9/8/chartex" xmlns:cx2="http://schemas.microsoft.com/office/drawing/2015/10/21/chartex" xmlns:cx3="http://schemas.microsoft.com/office/drawing/2016/5/9/chartex" xmlns:cx4="http://schemas.microsoft.com/office/drawing/2016/5/10/chartex" xmlns:cx5="http://schemas.microsoft.com/office/drawing/2016/5/11/chartex" xmlns:cx6="http://schemas.microsoft.com/office/drawing/2016/5/12/chartex" xmlns:cx7="http://schemas.microsoft.com/office/drawing/2016/5/13/chartex" xmlns:cx8="http://schemas.microsoft.com/office/drawing/2016/5/14/chartex" xmlns:mc="http://schemas.openxmlformats.org/markup-compatibility/2006" xmlns:aink="http://schemas.microsoft.com/office/drawing/2016/ink" xmlns:am3d="http://schemas.microsoft.com/office/drawing/2017/model3d" xmlns:o="urn:schemas-microsoft-com:office:office" xmlns:r="http://schemas.openxmlformats.org/officeDocument/2006/relationships" xmlns:m="http://schemas.openxmlformats.org/officeDocument/2006/math" xmlns:v="urn:schemas-microsoft-com:vml" xmlns:wp14="http://schemas.microsoft.com/office/word/2010/wordprocessingDrawing" xmlns:wp="http://schemas.openxmlformats.org/drawingml/2006/wordprocessingDrawing" xmlns:w10="urn:schemas-microsoft-com:office:word" xmlns:w="http://schemas.openxmlformats.org/wordprocessingml/2006/main" xmlns:w14="http://schemas.microsoft.com/office/word/2010/wordml" xmlns:w15="http://schemas.microsoft.com/office/word/2012/wordml" xmlns:w16cex="http://schemas.microsoft.com/office/word/2018/wordml/cex" xmlns:w16cid="http://schemas.microsoft.com/office/word/2016/wordml/cid" xmlns:w16="http://schemas.microsoft.com/office/word/2018/wordml" xmlns:w16se="http://schemas.microsoft.com/office/word/2015/wordml/symex" xmlns:wpg="http://schemas.microsoft.com/office/word/2010/wordprocessingGroup" xmlns:wpi="http://schemas.microsoft.com/office/word/2010/wordprocessingInk" xmlns:wne="http://schemas.microsoft.com/office/word/2006/wordml" xmlns:wps="http://schemas.microsoft.com/office/word/2010/wordprocessingShape" mc:Ignorable="w14 w15 w16se w16cid w16 w16cex wp14">
+<w:hdr xmlns:wpc="http://schemas.microsoft.com/office/word/2010/wordprocessingCanvas" xmlns:cx="http://schemas.microsoft.com/office/drawing/2014/chartex" xmlns:cx1="http://schemas.microsoft.com/office/drawing/2015/9/8/chartex" xmlns:cx2="http://schemas.microsoft.com/office/drawing/2015/10/21/chartex" xmlns:cx3="http://schemas.microsoft.com/office/drawing/2016/5/9/chartex" xmlns:cx4="http://schemas.microsoft.com/office/drawing/2016/5/10/chartex" xmlns:cx5="http://schemas.microsoft.com/office/drawing/2016/5/11/chartex" xmlns:cx6="http://schemas.microsoft.com/office/drawing/2016/5/12/chartex" xmlns:cx7="http://schemas.microsoft.com/office/drawing/2016/5/13/chartex" xmlns:cx8="http://schemas.microsoft.com/office/drawing/2016/5/14/chartex" xmlns:mc="http://schemas.openxmlformats.org/markup-compatibility/2006" xmlns:aink="http://schemas.microsoft.com/office/drawing/2016/ink" xmlns:am3d="http://schemas.microsoft.com/office/drawing/2017/model3d" xmlns:o="urn:schemas-microsoft-com:office:office" xmlns:r="http://schemas.openxmlformats.org/officeDocument/2006/relationships" xmlns:m="http://schemas.openxmlformats.org/officeDocument/2006/math" xmlns:v="urn:schemas-microsoft-com:vml" xmlns:wp14="http://schemas.microsoft.com/office/word/2010/wordprocessingDrawing" xmlns:wp="http://schemas.openxmlformats.org/drawingml/2006/wordprocessingDrawing" xmlns:w10="urn:schemas-microsoft-com:office:word" xmlns:w="http://schemas.openxmlformats.org/wordprocessingml/2006/main" xmlns:w14="http://schemas.microsoft.com/office/word/2010/wordml" xmlns:w15="http://schemas.microsoft.com/office/word/2012/wordml" xmlns:w16cid="http://schemas.microsoft.com/office/word/2016/wordml/cid" xmlns:w16se="http://schemas.microsoft.com/office/word/2015/wordml/symex" xmlns:wpg="http://schemas.microsoft.com/office/word/2010/wordprocessingGroup" xmlns:wpi="http://schemas.microsoft.com/office/word/2010/wordprocessingInk" xmlns:wne="http://schemas.microsoft.com/office/word/2006/wordml" xmlns:wps="http://schemas.microsoft.com/office/word/2010/wordprocessingShape" mc:Ignorable="w14 w15 w16se w16cid wp14">
   <w:p>
     <w:pPr>
       <w:pStyle w:val="Header"/>
@@ -373,7 +362,7 @@
       <mc:AlternateContent>
         <mc:Choice Requires="wps">
           <w:drawing>
-            <wp:anchor distT="4294967295" distB="4294967295" distL="114300" distR="114300" simplePos="0" relativeHeight="251665408" behindDoc="0" locked="0" layoutInCell="1" allowOverlap="1" wp14:anchorId="3FD2CFDD" wp14:editId="157D17B8">
+            <wp:anchor distT="4294967295" distB="4294967295" distL="114300" distR="114300" simplePos="0" relativeHeight="251665408" behindDoc="0" locked="0" layoutInCell="1" allowOverlap="1" wp14:anchorId="10332B64" wp14:editId="161462BD">
               <wp:simplePos x="0" y="0"/>
               <wp:positionH relativeFrom="margin">
                 <wp:posOffset>0</wp:posOffset>
@@ -436,9 +425,9 @@
             </wp:anchor>
           </w:drawing>
         </mc:Choice>
-        <mc:Fallback>
+        <mc:Fallback xmlns:w16="http://schemas.microsoft.com/office/word/2018/wordml" xmlns:w16cex="http://schemas.microsoft.com/office/word/2018/wordml/cex">
           <w:pict>
-            <v:line w14:anchorId="4AB61AAB" id="Straight Connector 2" o:spid="_x0000_s1026" style="position:absolute;z-index:251665408;visibility:visible;mso-wrap-style:square;mso-width-percent:1000;mso-height-percent:0;mso-wrap-distance-left:9pt;mso-wrap-distance-top:.mm;mso-wrap-distance-right:9pt;mso-wrap-distance-bottom:.mm;mso-position-horizontal:absolute;mso-position-horizontal-relative:margin;mso-position-vertical:absolute;mso-position-vertical-relative:text;mso-width-percent:1000;mso-height-percent:0;mso-width-relative:margin;mso-height-relative:margin" from="0,23.45pt" to="489.6pt,23.45pt" o:gfxdata="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" strokecolor="#00457d" strokeweight="1.75pt">
+            <v:line w14:anchorId="4AB61AAB" id="Straight Connector 2" o:spid="_x0000_s1026" style="position:absolute;z-index:251665408;visibility:visible;mso-wrap-style:square;mso-width-percent:1000;mso-height-percent:0;mso-wrap-distance-left:9pt;mso-wrap-distance-top:.mm;mso-wrap-distance-right:9pt;mso-wrap-distance-bottom:.mm;mso-position-horizontal:absolute;mso-position-horizontal-relative:margin;mso-position-vertical:absolute;mso-position-vertical-relative:text;mso-width-percent:1000;mso-height-percent:0;mso-width-relative:margin;mso-height-relative:margin" from="0,23.45pt" to="489.6pt,23.45pt" o:gfxdata="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" strokecolor="#00457d" strokeweight="1.75pt">
               <o:lock v:ext="edit" shapetype="f"/>
               <w10:wrap anchorx="margin"/>
             </v:line>
@@ -453,7 +442,7 @@
       <mc:AlternateContent>
         <mc:Choice Requires="wps">
           <w:drawing>
-            <wp:anchor distT="0" distB="0" distL="114300" distR="114300" simplePos="0" relativeHeight="251664384" behindDoc="0" locked="0" layoutInCell="1" allowOverlap="1" wp14:anchorId="7B03BDCA" wp14:editId="5994E751">
+            <wp:anchor distT="0" distB="0" distL="114300" distR="114300" simplePos="0" relativeHeight="251664384" behindDoc="0" locked="0" layoutInCell="1" allowOverlap="1" wp14:anchorId="271CA41C" wp14:editId="10D08989">
               <wp:simplePos x="0" y="0"/>
               <wp:positionH relativeFrom="column">
                 <wp:posOffset>-1905</wp:posOffset>
@@ -529,13 +518,13 @@
             </wp:anchor>
           </w:drawing>
         </mc:Choice>
-        <mc:Fallback>
+        <mc:Fallback xmlns:w16="http://schemas.microsoft.com/office/word/2018/wordml" xmlns:w16cex="http://schemas.microsoft.com/office/word/2018/wordml/cex">
           <w:pict>
             <v:shapetype w14:anchorId="7B03BDCA" id="_x0000_t202" coordsize="21600,21600" o:spt="202" path="m,l,21600r21600,l21600,xe">
               <v:stroke joinstyle="miter"/>
               <v:path gradientshapeok="t" o:connecttype="rect"/>
             </v:shapetype>
-            <v:shape id="Text Box 4" o:spid="_x0000_s1026" type="#_x0000_t202" style="position:absolute;left:0;text-align:left;margin-left:-.15pt;margin-top:-23.2pt;width:242.1pt;height:44.75pt;z-index:251664384;visibility:visible;mso-wrap-style:square;mso-width-percent:0;mso-height-percent:0;mso-wrap-distance-left:9pt;mso-wrap-distance-top:0;mso-wrap-distance-right:9pt;mso-wrap-distance-bottom:0;mso-position-horizontal:absolute;mso-position-horizontal-relative:text;mso-position-vertical:absolute;mso-position-vertical-relative:text;mso-width-percent:0;mso-height-percent:0;mso-width-relative:margin;mso-height-relative:margin;v-text-anchor:bottom" o:gfxdata="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" filled="f" stroked="f">
+            <v:shape id="Text Box 4" o:spid="_x0000_s1026" type="#_x0000_t202" style="position:absolute;left:0;text-align:left;margin-left:-.15pt;margin-top:-23.2pt;width:242.1pt;height:44.75pt;z-index:251664384;visibility:visible;mso-wrap-style:square;mso-width-percent:0;mso-height-percent:0;mso-wrap-distance-left:9pt;mso-wrap-distance-top:0;mso-wrap-distance-right:9pt;mso-wrap-distance-bottom:0;mso-position-horizontal:absolute;mso-position-horizontal-relative:text;mso-position-vertical:absolute;mso-position-vertical-relative:text;mso-width-percent:0;mso-height-percent:0;mso-width-relative:margin;mso-height-relative:margin;v-text-anchor:bottom" o:gfxdata="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" filled="f" stroked="f">
               <v:textbox inset=",,0,0">
                 <w:txbxContent>
                   <w:p>
@@ -557,7 +546,7 @@
       <mc:AlternateContent>
         <mc:Choice Requires="wps">
           <w:drawing>
-            <wp:anchor distT="0" distB="0" distL="114300" distR="114300" simplePos="0" relativeHeight="251662336" behindDoc="0" locked="0" layoutInCell="1" allowOverlap="1" wp14:anchorId="407AEEDC" wp14:editId="472A3EFF">
+            <wp:anchor distT="0" distB="0" distL="114300" distR="114300" simplePos="0" relativeHeight="251662336" behindDoc="0" locked="0" layoutInCell="1" allowOverlap="1" wp14:anchorId="2B390B90" wp14:editId="467D4F08">
               <wp:simplePos x="0" y="0"/>
               <wp:positionH relativeFrom="column">
                 <wp:posOffset>3352165</wp:posOffset>
@@ -633,9 +622,9 @@
             </wp:anchor>
           </w:drawing>
         </mc:Choice>
-        <mc:Fallback>
+        <mc:Fallback xmlns:w16="http://schemas.microsoft.com/office/word/2018/wordml" xmlns:w16cex="http://schemas.microsoft.com/office/word/2018/wordml/cex">
           <w:pict>
-            <v:shape w14:anchorId="407AEEDC" id="Text Box 3" o:spid="_x0000_s1027" type="#_x0000_t202" style="position:absolute;left:0;text-align:left;margin-left:263.95pt;margin-top:-22.8pt;width:230.85pt;height:44.75pt;z-index:251662336;visibility:visible;mso-wrap-style:square;mso-width-percent:0;mso-height-percent:0;mso-wrap-distance-left:9pt;mso-wrap-distance-top:0;mso-wrap-distance-right:9pt;mso-wrap-distance-bottom:0;mso-position-horizontal:absolute;mso-position-horizontal-relative:text;mso-position-vertical:absolute;mso-position-vertical-relative:text;mso-width-percent:0;mso-height-percent:0;mso-width-relative:margin;mso-height-relative:margin;v-text-anchor:bottom" o:gfxdata="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" filled="f" stroked="f">
+            <v:shape w14:anchorId="407AEEDC" id="Text Box 3" o:spid="_x0000_s1027" type="#_x0000_t202" style="position:absolute;left:0;text-align:left;margin-left:263.95pt;margin-top:-22.8pt;width:230.85pt;height:44.75pt;z-index:251662336;visibility:visible;mso-wrap-style:square;mso-width-percent:0;mso-height-percent:0;mso-wrap-distance-left:9pt;mso-wrap-distance-top:0;mso-wrap-distance-right:9pt;mso-wrap-distance-bottom:0;mso-position-horizontal:absolute;mso-position-horizontal-relative:text;mso-position-vertical:absolute;mso-position-vertical-relative:text;mso-width-percent:0;mso-height-percent:0;mso-width-relative:margin;mso-height-relative:margin;v-text-anchor:bottom" o:gfxdata="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" filled="f" stroked="f">
               <v:textbox inset=",,0,0">
                 <w:txbxContent>
                   <w:p>
@@ -657,7 +646,7 @@
       <mc:AlternateContent>
         <mc:Choice Requires="wps">
           <w:drawing>
-            <wp:anchor distT="4294967295" distB="4294967295" distL="114300" distR="114300" simplePos="0" relativeHeight="251661312" behindDoc="0" locked="0" layoutInCell="1" allowOverlap="1" wp14:anchorId="3ABF84A5" wp14:editId="605076C5">
+            <wp:anchor distT="4294967295" distB="4294967295" distL="114300" distR="114300" simplePos="0" relativeHeight="251661312" behindDoc="0" locked="0" layoutInCell="1" allowOverlap="1" wp14:anchorId="504DB6D4" wp14:editId="506BC373">
               <wp:simplePos x="0" y="0"/>
               <wp:positionH relativeFrom="margin">
                 <wp:posOffset>5269865</wp:posOffset>
@@ -720,9 +709,9 @@
             </wp:anchor>
           </w:drawing>
         </mc:Choice>
-        <mc:Fallback>
+        <mc:Fallback xmlns:w16="http://schemas.microsoft.com/office/word/2018/wordml" xmlns:w16cex="http://schemas.microsoft.com/office/word/2018/wordml/cex">
           <w:pict>
-            <v:line w14:anchorId="123E76F6" id="Straight Connector 2" o:spid="_x0000_s1026" style="position:absolute;z-index:251661312;visibility:visible;mso-wrap-style:square;mso-width-percent:0;mso-height-percent:0;mso-wrap-distance-left:9pt;mso-wrap-distance-top:.mm;mso-wrap-distance-right:9pt;mso-wrap-distance-bottom:.mm;mso-position-horizontal:absolute;mso-position-horizontal-relative:margin;mso-position-vertical:absolute;mso-position-vertical-relative:text;mso-width-percent:0;mso-height-percent:0;mso-width-relative:margin;mso-height-relative:margin" from="414.95pt,27.05pt" to="495.6pt,27.05pt" o:gfxdata="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" strokecolor="#db6e00" strokeweight="1.75pt">
+            <v:line w14:anchorId="123E76F6" id="Straight Connector 2" o:spid="_x0000_s1026" style="position:absolute;z-index:251661312;visibility:visible;mso-wrap-style:square;mso-width-percent:0;mso-height-percent:0;mso-wrap-distance-left:9pt;mso-wrap-distance-top:.mm;mso-wrap-distance-right:9pt;mso-wrap-distance-bottom:.mm;mso-position-horizontal:absolute;mso-position-horizontal-relative:margin;mso-position-vertical:absolute;mso-position-vertical-relative:text;mso-width-percent:0;mso-height-percent:0;mso-width-relative:margin;mso-height-relative:margin" from="414.95pt,27.05pt" to="495.6pt,27.05pt" o:gfxdata="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" strokecolor="#db6e00" strokeweight="1.75pt">
               <o:lock v:ext="edit" shapetype="f"/>
               <w10:wrap anchorx="margin"/>
             </v:line>
@@ -735,7 +724,7 @@
 </file>
 
 <file path=word/numbering.xml><?xml version="1.0" encoding="utf-8"?>
-<w:numbering xmlns:wpc="http://schemas.microsoft.com/office/word/2010/wordprocessingCanvas" xmlns:cx="http://schemas.microsoft.com/office/drawing/2014/chartex" xmlns:cx1="http://schemas.microsoft.com/office/drawing/2015/9/8/chartex" xmlns:cx2="http://schemas.microsoft.com/office/drawing/2015/10/21/chartex" xmlns:cx3="http://schemas.microsoft.com/office/drawing/2016/5/9/chartex" xmlns:cx4="http://schemas.microsoft.com/office/drawing/2016/5/10/chartex" xmlns:cx5="http://schemas.microsoft.com/office/drawing/2016/5/11/chartex" xmlns:cx6="http://schemas.microsoft.com/office/drawing/2016/5/12/chartex" xmlns:cx7="http://schemas.microsoft.com/office/drawing/2016/5/13/chartex" xmlns:cx8="http://schemas.microsoft.com/office/drawing/2016/5/14/chartex" xmlns:mc="http://schemas.openxmlformats.org/markup-compatibility/2006" xmlns:aink="http://schemas.microsoft.com/office/drawing/2016/ink" xmlns:am3d="http://schemas.microsoft.com/office/drawing/2017/model3d" xmlns:o="urn:schemas-microsoft-com:office:office" xmlns:r="http://schemas.openxmlformats.org/officeDocument/2006/relationships" xmlns:m="http://schemas.openxmlformats.org/officeDocument/2006/math" xmlns:v="urn:schemas-microsoft-com:vml" xmlns:wp14="http://schemas.microsoft.com/office/word/2010/wordprocessingDrawing" xmlns:wp="http://schemas.openxmlformats.org/drawingml/2006/wordprocessingDrawing" xmlns:w10="urn:schemas-microsoft-com:office:word" xmlns:w="http://schemas.openxmlformats.org/wordprocessingml/2006/main" xmlns:w14="http://schemas.microsoft.com/office/word/2010/wordml" xmlns:w15="http://schemas.microsoft.com/office/word/2012/wordml" xmlns:w16cex="http://schemas.microsoft.com/office/word/2018/wordml/cex" xmlns:w16cid="http://schemas.microsoft.com/office/word/2016/wordml/cid" xmlns:w16="http://schemas.microsoft.com/office/word/2018/wordml" xmlns:w16se="http://schemas.microsoft.com/office/word/2015/wordml/symex" xmlns:wpg="http://schemas.microsoft.com/office/word/2010/wordprocessingGroup" xmlns:wpi="http://schemas.microsoft.com/office/word/2010/wordprocessingInk" xmlns:wne="http://schemas.microsoft.com/office/word/2006/wordml" xmlns:wps="http://schemas.microsoft.com/office/word/2010/wordprocessingShape" mc:Ignorable="w14 w15 w16se w16cid w16 w16cex wp14">
+<w:numbering xmlns:wpc="http://schemas.microsoft.com/office/word/2010/wordprocessingCanvas" xmlns:cx="http://schemas.microsoft.com/office/drawing/2014/chartex" xmlns:cx1="http://schemas.microsoft.com/office/drawing/2015/9/8/chartex" xmlns:cx2="http://schemas.microsoft.com/office/drawing/2015/10/21/chartex" xmlns:cx3="http://schemas.microsoft.com/office/drawing/2016/5/9/chartex" xmlns:cx4="http://schemas.microsoft.com/office/drawing/2016/5/10/chartex" xmlns:cx5="http://schemas.microsoft.com/office/drawing/2016/5/11/chartex" xmlns:cx6="http://schemas.microsoft.com/office/drawing/2016/5/12/chartex" xmlns:cx7="http://schemas.microsoft.com/office/drawing/2016/5/13/chartex" xmlns:cx8="http://schemas.microsoft.com/office/drawing/2016/5/14/chartex" xmlns:mc="http://schemas.openxmlformats.org/markup-compatibility/2006" xmlns:aink="http://schemas.microsoft.com/office/drawing/2016/ink" xmlns:am3d="http://schemas.microsoft.com/office/drawing/2017/model3d" xmlns:o="urn:schemas-microsoft-com:office:office" xmlns:r="http://schemas.openxmlformats.org/officeDocument/2006/relationships" xmlns:m="http://schemas.openxmlformats.org/officeDocument/2006/math" xmlns:v="urn:schemas-microsoft-com:vml" xmlns:wp14="http://schemas.microsoft.com/office/word/2010/wordprocessingDrawing" xmlns:wp="http://schemas.openxmlformats.org/drawingml/2006/wordprocessingDrawing" xmlns:w10="urn:schemas-microsoft-com:office:word" xmlns:w="http://schemas.openxmlformats.org/wordprocessingml/2006/main" xmlns:w14="http://schemas.microsoft.com/office/word/2010/wordml" xmlns:w15="http://schemas.microsoft.com/office/word/2012/wordml" xmlns:w16cid="http://schemas.microsoft.com/office/word/2016/wordml/cid" xmlns:w16se="http://schemas.microsoft.com/office/word/2015/wordml/symex" xmlns:wpg="http://schemas.microsoft.com/office/word/2010/wordprocessingGroup" xmlns:wpi="http://schemas.microsoft.com/office/word/2010/wordprocessingInk" xmlns:wne="http://schemas.microsoft.com/office/word/2006/wordml" xmlns:wps="http://schemas.microsoft.com/office/word/2010/wordprocessingShape" mc:Ignorable="w14 w15 w16se w16cid wp14">
   <w:abstractNum w:abstractNumId="0" w15:restartNumberingAfterBreak="0">
     <w:nsid w:val="FFFFFF1D"/>
     <w:multiLevelType w:val="multilevel"/>
@@ -1068,7 +1057,6 @@
     <w:lvl w:ilvl="0">
       <w:start w:val="1"/>
       <w:numFmt w:val="decimal"/>
-      <w:pStyle w:val="Heading1"/>
       <w:lvlText w:val="%1."/>
       <w:lvlJc w:val="left"/>
       <w:pPr>
@@ -1078,7 +1066,6 @@
     <w:lvl w:ilvl="1">
       <w:start w:val="1"/>
       <w:numFmt w:val="decimal"/>
-      <w:pStyle w:val="Heading2"/>
       <w:lvlText w:val="%1.%2."/>
       <w:lvlJc w:val="left"/>
       <w:pPr>
@@ -1088,7 +1075,6 @@
     <w:lvl w:ilvl="2">
       <w:start w:val="1"/>
       <w:numFmt w:val="decimal"/>
-      <w:pStyle w:val="Heading3"/>
       <w:lvlText w:val="%1.%2.%3."/>
       <w:lvlJc w:val="left"/>
       <w:pPr>
@@ -2048,7 +2034,7 @@
 </file>
 
 <file path=word/styles.xml><?xml version="1.0" encoding="utf-8"?>
-<w:styles xmlns:mc="http://schemas.openxmlformats.org/markup-compatibility/2006" xmlns:r="http://schemas.openxmlformats.org/officeDocument/2006/relationships" xmlns:w="http://schemas.openxmlformats.org/wordprocessingml/2006/main" xmlns:w14="http://schemas.microsoft.com/office/word/2010/wordml" xmlns:w15="http://schemas.microsoft.com/office/word/2012/wordml" xmlns:w16cex="http://schemas.microsoft.com/office/word/2018/wordml/cex" xmlns:w16cid="http://schemas.microsoft.com/office/word/2016/wordml/cid" xmlns:w16="http://schemas.microsoft.com/office/word/2018/wordml" xmlns:w16se="http://schemas.microsoft.com/office/word/2015/wordml/symex" mc:Ignorable="w14 w15 w16se w16cid w16 w16cex">
+<w:styles xmlns:mc="http://schemas.openxmlformats.org/markup-compatibility/2006" xmlns:r="http://schemas.openxmlformats.org/officeDocument/2006/relationships" xmlns:w="http://schemas.openxmlformats.org/wordprocessingml/2006/main" xmlns:w14="http://schemas.microsoft.com/office/word/2010/wordml" xmlns:w15="http://schemas.microsoft.com/office/word/2012/wordml" xmlns:w16cid="http://schemas.microsoft.com/office/word/2016/wordml/cid" xmlns:w16se="http://schemas.microsoft.com/office/word/2015/wordml/symex" mc:Ignorable="w14 w15 w16se w16cid">
   <w:docDefaults>
     <w:rPrDefault>
       <w:rPr>
@@ -3705,7 +3691,7 @@
 </file>
 
 <file path=customXml/itemProps1.xml><?xml version="1.0" encoding="utf-8"?>
-<ds:datastoreItem xmlns:ds="http://schemas.openxmlformats.org/officeDocument/2006/customXml" ds:itemID="{A89C2656-30CD-8447-B768-A99EDBD3E677}">
+<ds:datastoreItem xmlns:ds="http://schemas.openxmlformats.org/officeDocument/2006/customXml" ds:itemID="{A6B24EF3-D7D2-4717-842C-67E963066E01}">
   <ds:schemaRefs>
     <ds:schemaRef ds:uri="http://schemas.openxmlformats.org/officeDocument/2006/bibliography"/>
   </ds:schemaRefs>

</xml_diff>